<commit_message>
Feito o exercício tarefa02 teórico]
</commit_message>
<xml_diff>
--- a/EMBARCADOS/Tarefas/tarefa02-teorica.docx
+++ b/EMBARCADOS/Tarefas/tarefa02-teorica.docx
@@ -103,98 +103,292 @@
           <w:ilvl w:val="0"/>
           <w:numId w:val="3"/>
         </w:numPr>
-      </w:pPr>
-      <w:r>
+        <w:rPr>
+          <w:b/>
+        </w:rPr>
+      </w:pPr>
+      <w:r>
+        <w:rPr>
+          <w:b/>
+        </w:rPr>
         <w:t>Por que o Linux recebeu esse nome?</w:t>
       </w:r>
     </w:p>
     <w:p>
       <w:pPr>
         <w:pStyle w:val="PargrafodaLista"/>
+      </w:pPr>
+      <w:r>
+        <w:t xml:space="preserve">Na época do desenvolvimento dos sistemas operacionais todos que existiam eram licenciados, ou seja, para serem devidamente utilizados era </w:t>
+      </w:r>
+      <w:proofErr w:type="gramStart"/>
+      <w:r>
+        <w:t>necessário</w:t>
+      </w:r>
+      <w:proofErr w:type="gramEnd"/>
+      <w:r>
+        <w:t xml:space="preserve"> a aquisição da licença. Observando isso, Linus </w:t>
+      </w:r>
+      <w:proofErr w:type="spellStart"/>
+      <w:r>
+        <w:t>Torvals</w:t>
+      </w:r>
+      <w:proofErr w:type="spellEnd"/>
+      <w:r>
+        <w:t xml:space="preserve"> estudou e criou seu próprio KERNEL de sistema operacional baseado em UNIX. O nome LINUX veio da junção do nome dele LINUS com a base UNIX. LINUS + UNIX = LINUX</w:t>
+      </w:r>
+    </w:p>
+    <w:p>
+      <w:pPr>
+        <w:pStyle w:val="PargrafodaLista"/>
+        <w:rPr>
+          <w:b/>
+        </w:rPr>
+      </w:pPr>
+    </w:p>
+    <w:p>
+      <w:pPr>
+        <w:pStyle w:val="PargrafodaLista"/>
         <w:numPr>
           <w:ilvl w:val="0"/>
           <w:numId w:val="3"/>
         </w:numPr>
-      </w:pPr>
-      <w:r>
+        <w:rPr>
+          <w:b/>
+        </w:rPr>
+      </w:pPr>
+      <w:r>
+        <w:rPr>
+          <w:b/>
+        </w:rPr>
         <w:t xml:space="preserve">O que são </w:t>
       </w:r>
       <w:proofErr w:type="spellStart"/>
       <w:r>
+        <w:rPr>
+          <w:b/>
+        </w:rPr>
         <w:t>daemons</w:t>
       </w:r>
       <w:proofErr w:type="spellEnd"/>
       <w:r>
+        <w:rPr>
+          <w:b/>
+        </w:rPr>
         <w:t>?</w:t>
       </w:r>
     </w:p>
     <w:p>
       <w:pPr>
         <w:pStyle w:val="PargrafodaLista"/>
+      </w:pPr>
+      <w:proofErr w:type="spellStart"/>
+      <w:r>
+        <w:t>Daemons</w:t>
+      </w:r>
+      <w:proofErr w:type="spellEnd"/>
+      <w:r>
+        <w:t xml:space="preserve"> é um programa de computador que roda juntamente com o Sistema Operacional, </w:t>
+      </w:r>
+      <w:r>
+        <w:t xml:space="preserve">geralmente são </w:t>
+      </w:r>
+      <w:proofErr w:type="gramStart"/>
+      <w:r>
+        <w:t>colocados com o sufixo “d”</w:t>
+      </w:r>
+      <w:proofErr w:type="gramEnd"/>
+      <w:r>
+        <w:t xml:space="preserve"> quando usada para denominar um programa ou ferramenta relacionada com algum tipo de serviço. Tal programa serve para iniciar, reiniciar, parar e afins, um serviço provido pelo seu sistema.</w:t>
+      </w:r>
+    </w:p>
+    <w:p>
+      <w:pPr>
+        <w:pStyle w:val="PargrafodaLista"/>
+      </w:pPr>
+    </w:p>
+    <w:p>
+      <w:pPr>
+        <w:pStyle w:val="PargrafodaLista"/>
         <w:numPr>
           <w:ilvl w:val="0"/>
           <w:numId w:val="3"/>
         </w:numPr>
-      </w:pPr>
-      <w:r>
+        <w:rPr>
+          <w:b/>
+        </w:rPr>
+      </w:pPr>
+      <w:r>
+        <w:rPr>
+          <w:b/>
+        </w:rPr>
         <w:t xml:space="preserve">O que é o </w:t>
       </w:r>
       <w:proofErr w:type="spellStart"/>
       <w:proofErr w:type="gramStart"/>
       <w:r>
+        <w:rPr>
+          <w:b/>
+        </w:rPr>
         <w:t>shell</w:t>
       </w:r>
       <w:proofErr w:type="spellEnd"/>
       <w:proofErr w:type="gramEnd"/>
       <w:r>
+        <w:rPr>
+          <w:b/>
+        </w:rPr>
         <w:t>?</w:t>
       </w:r>
     </w:p>
     <w:p>
       <w:pPr>
         <w:pStyle w:val="PargrafodaLista"/>
+      </w:pPr>
+    </w:p>
+    <w:p>
+      <w:pPr>
+        <w:pStyle w:val="PargrafodaLista"/>
+      </w:pPr>
+      <w:r>
+        <w:t xml:space="preserve">Shell é um programa que permite a interação do usuário com o sistema operacional por meio dos comandos digitados no teclado. </w:t>
+      </w:r>
+      <w:proofErr w:type="gramStart"/>
+      <w:r>
+        <w:t>O Shell</w:t>
+      </w:r>
+      <w:proofErr w:type="gramEnd"/>
+      <w:r>
+        <w:t xml:space="preserve"> mais famoso de Linux é o BASH, pois o mesmo oferece recursos que facilitam a vida do usuário.</w:t>
+      </w:r>
+    </w:p>
+    <w:p>
+      <w:pPr>
+        <w:pStyle w:val="PargrafodaLista"/>
+      </w:pPr>
+    </w:p>
+    <w:p>
+      <w:pPr>
+        <w:pStyle w:val="PargrafodaLista"/>
         <w:numPr>
           <w:ilvl w:val="0"/>
           <w:numId w:val="3"/>
         </w:numPr>
-      </w:pPr>
-      <w:r>
+        <w:rPr>
+          <w:b/>
+        </w:rPr>
+      </w:pPr>
+      <w:r>
+        <w:rPr>
+          <w:b/>
+        </w:rPr>
         <w:t xml:space="preserve">Por que é importante evitar executar o terminal como </w:t>
       </w:r>
       <w:proofErr w:type="spellStart"/>
       <w:proofErr w:type="gramStart"/>
       <w:r>
+        <w:rPr>
+          <w:b/>
+        </w:rPr>
         <w:t>super-usuário</w:t>
       </w:r>
       <w:proofErr w:type="spellEnd"/>
       <w:proofErr w:type="gramEnd"/>
       <w:r>
+        <w:rPr>
+          <w:b/>
+        </w:rPr>
         <w:t>?</w:t>
       </w:r>
     </w:p>
     <w:p>
       <w:pPr>
         <w:pStyle w:val="PargrafodaLista"/>
+      </w:pPr>
+      <w:r>
+        <w:t xml:space="preserve">Porque </w:t>
+      </w:r>
+      <w:r>
+        <w:t xml:space="preserve">com a permissão de um </w:t>
+      </w:r>
+      <w:proofErr w:type="spellStart"/>
+      <w:proofErr w:type="gramStart"/>
+      <w:r>
+        <w:t>super-usuário</w:t>
+      </w:r>
+      <w:proofErr w:type="spellEnd"/>
+      <w:proofErr w:type="gramEnd"/>
+      <w:r>
+        <w:t xml:space="preserve"> pode-se fazer alterações no funcionamento base de um Sistema Operacional, e, se o usuário não for experiente, com tal permissão pode configurar, alterar ou adicionar aspectos que podem ser prejudiciais ao SO como um todo.</w:t>
+      </w:r>
+    </w:p>
+    <w:p>
+      <w:pPr>
+        <w:pStyle w:val="PargrafodaLista"/>
+      </w:pPr>
+    </w:p>
+    <w:p>
+      <w:pPr>
+        <w:pStyle w:val="PargrafodaLista"/>
         <w:numPr>
           <w:ilvl w:val="0"/>
           <w:numId w:val="3"/>
         </w:numPr>
-      </w:pPr>
-      <w:r>
+        <w:rPr>
+          <w:b/>
+        </w:rPr>
+      </w:pPr>
+      <w:r>
+        <w:rPr>
+          <w:b/>
+        </w:rPr>
         <w:t>Qual botão do teclado completa o que o usuário escreve no terminal, de acordo com o contexto?</w:t>
       </w:r>
     </w:p>
     <w:p>
       <w:pPr>
+        <w:ind w:left="708"/>
+      </w:pPr>
+      <w:r>
+        <w:t>Tecla TAB</w:t>
+      </w:r>
+    </w:p>
+    <w:p>
+      <w:pPr>
         <w:pStyle w:val="PargrafodaLista"/>
         <w:numPr>
           <w:ilvl w:val="0"/>
           <w:numId w:val="3"/>
         </w:numPr>
-      </w:pPr>
-      <w:r>
+        <w:rPr>
+          <w:b/>
+        </w:rPr>
+      </w:pPr>
+      <w:r>
+        <w:rPr>
+          <w:b/>
+        </w:rPr>
         <w:t>Quais botões do teclado apresentam instruções escritas anteriormente?</w:t>
       </w:r>
+      <w:r>
+        <w:rPr>
+          <w:b/>
+        </w:rPr>
+        <w:tab/>
+      </w:r>
+    </w:p>
+    <w:p>
+      <w:pPr>
+        <w:pStyle w:val="PargrafodaLista"/>
+      </w:pPr>
+      <w:r>
+        <w:t>Setas de Direção do Teclado</w:t>
+      </w:r>
+    </w:p>
+    <w:p>
+      <w:pPr>
+        <w:pStyle w:val="PargrafodaLista"/>
+      </w:pPr>
     </w:p>
     <w:p>
       <w:pPr>
@@ -203,11 +397,19 @@
           <w:ilvl w:val="0"/>
           <w:numId w:val="3"/>
         </w:numPr>
-      </w:pPr>
-      <w:r>
+        <w:rPr>
+          <w:b/>
+        </w:rPr>
+      </w:pPr>
+      <w:bookmarkStart w:id="0" w:name="_GoBack"/>
+      <w:r>
+        <w:rPr>
+          <w:b/>
+        </w:rPr>
         <w:t>Apresente os respectivos comandos no terminal para:</w:t>
       </w:r>
     </w:p>
+    <w:bookmarkEnd w:id="0"/>
     <w:p>
       <w:pPr>
         <w:pStyle w:val="PargrafodaLista"/>
@@ -223,18 +425,73 @@
     <w:p>
       <w:pPr>
         <w:pStyle w:val="PargrafodaLista"/>
+        <w:ind w:left="1080"/>
+      </w:pPr>
+      <w:r>
+        <w:t>Basta digitar o comando que se quer conhecer precedido de ‘</w:t>
+      </w:r>
+      <w:proofErr w:type="spellStart"/>
+      <w:r>
+        <w:t>man</w:t>
+      </w:r>
+      <w:proofErr w:type="spellEnd"/>
+      <w:r>
+        <w:t>’, que vem de manual. Ou, em alguns comandos, colocar o termo ‘--help’ depois do comando desejado.</w:t>
+      </w:r>
+    </w:p>
+    <w:p>
+      <w:pPr>
+        <w:pStyle w:val="PargrafodaLista"/>
+        <w:ind w:left="1080"/>
+      </w:pPr>
+    </w:p>
+    <w:p>
+      <w:pPr>
+        <w:pStyle w:val="PargrafodaLista"/>
         <w:numPr>
           <w:ilvl w:val="0"/>
           <w:numId w:val="4"/>
         </w:numPr>
       </w:pPr>
       <w:r>
+        <w:lastRenderedPageBreak/>
         <w:t>Apresentar uma lista com os arquivos dentro de uma pasta.</w:t>
       </w:r>
     </w:p>
     <w:p>
       <w:pPr>
         <w:pStyle w:val="PargrafodaLista"/>
+        <w:ind w:left="1080"/>
+      </w:pPr>
+      <w:r>
+        <w:t>Comando ‘</w:t>
+      </w:r>
+      <w:proofErr w:type="spellStart"/>
+      <w:r>
+        <w:t>ls</w:t>
+      </w:r>
+      <w:proofErr w:type="spellEnd"/>
+      <w:r>
+        <w:t>’</w:t>
+      </w:r>
+      <w:r>
+        <w:t xml:space="preserve"> – vem de listar, ele lista os arquivos no diretório que está </w:t>
+      </w:r>
+      <w:proofErr w:type="gramStart"/>
+      <w:r>
+        <w:t>selecionado</w:t>
+      </w:r>
+      <w:proofErr w:type="gramEnd"/>
+    </w:p>
+    <w:p>
+      <w:pPr>
+        <w:pStyle w:val="PargrafodaLista"/>
+        <w:ind w:left="1080"/>
+      </w:pPr>
+    </w:p>
+    <w:p>
+      <w:pPr>
+        <w:pStyle w:val="PargrafodaLista"/>
         <w:numPr>
           <w:ilvl w:val="0"/>
           <w:numId w:val="4"/>
@@ -247,6 +504,29 @@
     <w:p>
       <w:pPr>
         <w:pStyle w:val="PargrafodaLista"/>
+        <w:ind w:left="1080"/>
+      </w:pPr>
+      <w:r>
+        <w:t>Comando ‘</w:t>
+      </w:r>
+      <w:proofErr w:type="spellStart"/>
+      <w:r>
+        <w:t>pwd</w:t>
+      </w:r>
+      <w:proofErr w:type="spellEnd"/>
+      <w:r>
+        <w:t>’</w:t>
+      </w:r>
+    </w:p>
+    <w:p>
+      <w:pPr>
+        <w:pStyle w:val="PargrafodaLista"/>
+        <w:ind w:left="1080"/>
+      </w:pPr>
+    </w:p>
+    <w:p>
+      <w:pPr>
+        <w:pStyle w:val="PargrafodaLista"/>
         <w:numPr>
           <w:ilvl w:val="0"/>
           <w:numId w:val="4"/>
@@ -259,6 +539,29 @@
     <w:p>
       <w:pPr>
         <w:pStyle w:val="PargrafodaLista"/>
+        <w:ind w:left="1080"/>
+      </w:pPr>
+      <w:r>
+        <w:t>Comando ‘</w:t>
+      </w:r>
+      <w:proofErr w:type="spellStart"/>
+      <w:r>
+        <w:t>cd</w:t>
+      </w:r>
+      <w:proofErr w:type="spellEnd"/>
+      <w:r>
+        <w:t>’</w:t>
+      </w:r>
+    </w:p>
+    <w:p>
+      <w:pPr>
+        <w:pStyle w:val="PargrafodaLista"/>
+        <w:ind w:left="1080"/>
+      </w:pPr>
+    </w:p>
+    <w:p>
+      <w:pPr>
+        <w:pStyle w:val="PargrafodaLista"/>
         <w:numPr>
           <w:ilvl w:val="0"/>
           <w:numId w:val="4"/>
@@ -271,6 +574,29 @@
     <w:p>
       <w:pPr>
         <w:pStyle w:val="PargrafodaLista"/>
+        <w:ind w:left="1080"/>
+      </w:pPr>
+      <w:r>
+        <w:t>Comando ‘</w:t>
+      </w:r>
+      <w:proofErr w:type="spellStart"/>
+      <w:r>
+        <w:t>mkdir</w:t>
+      </w:r>
+      <w:proofErr w:type="spellEnd"/>
+      <w:r>
+        <w:t>’</w:t>
+      </w:r>
+    </w:p>
+    <w:p>
+      <w:pPr>
+        <w:pStyle w:val="PargrafodaLista"/>
+        <w:ind w:left="1080"/>
+      </w:pPr>
+    </w:p>
+    <w:p>
+      <w:pPr>
+        <w:pStyle w:val="PargrafodaLista"/>
         <w:numPr>
           <w:ilvl w:val="0"/>
           <w:numId w:val="4"/>
@@ -283,6 +609,29 @@
     <w:p>
       <w:pPr>
         <w:pStyle w:val="PargrafodaLista"/>
+        <w:ind w:left="1080"/>
+      </w:pPr>
+      <w:r>
+        <w:t>Comando ‘</w:t>
+      </w:r>
+      <w:proofErr w:type="spellStart"/>
+      <w:r>
+        <w:t>rm</w:t>
+      </w:r>
+      <w:proofErr w:type="spellEnd"/>
+      <w:r>
+        <w:t>’</w:t>
+      </w:r>
+    </w:p>
+    <w:p>
+      <w:pPr>
+        <w:pStyle w:val="PargrafodaLista"/>
+        <w:ind w:left="1080"/>
+      </w:pPr>
+    </w:p>
+    <w:p>
+      <w:pPr>
+        <w:pStyle w:val="PargrafodaLista"/>
         <w:numPr>
           <w:ilvl w:val="0"/>
           <w:numId w:val="4"/>
@@ -295,6 +644,29 @@
     <w:p>
       <w:pPr>
         <w:pStyle w:val="PargrafodaLista"/>
+        <w:ind w:left="1080"/>
+      </w:pPr>
+      <w:r>
+        <w:t>Comando ‘</w:t>
+      </w:r>
+      <w:proofErr w:type="spellStart"/>
+      <w:r>
+        <w:t>rmdir</w:t>
+      </w:r>
+      <w:proofErr w:type="spellEnd"/>
+      <w:r>
+        <w:t>’</w:t>
+      </w:r>
+    </w:p>
+    <w:p>
+      <w:pPr>
+        <w:pStyle w:val="PargrafodaLista"/>
+        <w:ind w:left="1080"/>
+      </w:pPr>
+    </w:p>
+    <w:p>
+      <w:pPr>
+        <w:pStyle w:val="PargrafodaLista"/>
         <w:numPr>
           <w:ilvl w:val="0"/>
           <w:numId w:val="4"/>
@@ -307,6 +679,29 @@
     <w:p>
       <w:pPr>
         <w:pStyle w:val="PargrafodaLista"/>
+        <w:ind w:left="1080"/>
+      </w:pPr>
+      <w:r>
+        <w:t>Comando ‘</w:t>
+      </w:r>
+      <w:proofErr w:type="spellStart"/>
+      <w:r>
+        <w:t>cp</w:t>
+      </w:r>
+      <w:proofErr w:type="spellEnd"/>
+      <w:r>
+        <w:t>’</w:t>
+      </w:r>
+    </w:p>
+    <w:p>
+      <w:pPr>
+        <w:pStyle w:val="PargrafodaLista"/>
+        <w:ind w:left="1080"/>
+      </w:pPr>
+    </w:p>
+    <w:p>
+      <w:pPr>
+        <w:pStyle w:val="PargrafodaLista"/>
         <w:numPr>
           <w:ilvl w:val="0"/>
           <w:numId w:val="4"/>
@@ -315,8 +710,29 @@
       <w:r>
         <w:t>Copiar pastas.</w:t>
       </w:r>
-      <w:bookmarkStart w:id="0" w:name="_GoBack"/>
-      <w:bookmarkEnd w:id="0"/>
+    </w:p>
+    <w:p>
+      <w:pPr>
+        <w:pStyle w:val="PargrafodaLista"/>
+        <w:ind w:left="1080"/>
+      </w:pPr>
+      <w:r>
+        <w:t>Comando ‘</w:t>
+      </w:r>
+      <w:proofErr w:type="spellStart"/>
+      <w:r>
+        <w:t>cp</w:t>
+      </w:r>
+      <w:proofErr w:type="spellEnd"/>
+      <w:r>
+        <w:t>’</w:t>
+      </w:r>
+    </w:p>
+    <w:p>
+      <w:pPr>
+        <w:pStyle w:val="PargrafodaLista"/>
+        <w:ind w:left="1080"/>
+      </w:pPr>
     </w:p>
     <w:p>
       <w:pPr>
@@ -333,6 +749,29 @@
     <w:p>
       <w:pPr>
         <w:pStyle w:val="PargrafodaLista"/>
+        <w:ind w:left="1080"/>
+      </w:pPr>
+      <w:r>
+        <w:t>Comando ‘</w:t>
+      </w:r>
+      <w:proofErr w:type="spellStart"/>
+      <w:r>
+        <w:t>mv</w:t>
+      </w:r>
+      <w:proofErr w:type="spellEnd"/>
+      <w:r>
+        <w:t>’</w:t>
+      </w:r>
+    </w:p>
+    <w:p>
+      <w:pPr>
+        <w:pStyle w:val="PargrafodaLista"/>
+        <w:ind w:left="1080"/>
+      </w:pPr>
+    </w:p>
+    <w:p>
+      <w:pPr>
+        <w:pStyle w:val="PargrafodaLista"/>
         <w:numPr>
           <w:ilvl w:val="0"/>
           <w:numId w:val="4"/>
@@ -345,6 +784,29 @@
     <w:p>
       <w:pPr>
         <w:pStyle w:val="PargrafodaLista"/>
+        <w:ind w:left="1080"/>
+      </w:pPr>
+      <w:r>
+        <w:t>Comando ‘</w:t>
+      </w:r>
+      <w:proofErr w:type="spellStart"/>
+      <w:r>
+        <w:t>mv</w:t>
+      </w:r>
+      <w:proofErr w:type="spellEnd"/>
+      <w:r>
+        <w:t>’</w:t>
+      </w:r>
+    </w:p>
+    <w:p>
+      <w:pPr>
+        <w:pStyle w:val="PargrafodaLista"/>
+        <w:ind w:left="1080"/>
+      </w:pPr>
+    </w:p>
+    <w:p>
+      <w:pPr>
+        <w:pStyle w:val="PargrafodaLista"/>
         <w:numPr>
           <w:ilvl w:val="0"/>
           <w:numId w:val="4"/>
@@ -357,6 +819,29 @@
     <w:p>
       <w:pPr>
         <w:pStyle w:val="PargrafodaLista"/>
+        <w:ind w:left="1080"/>
+      </w:pPr>
+      <w:r>
+        <w:t>Comando ‘</w:t>
+      </w:r>
+      <w:proofErr w:type="spellStart"/>
+      <w:r>
+        <w:t>mv</w:t>
+      </w:r>
+      <w:proofErr w:type="spellEnd"/>
+      <w:r>
+        <w:t>’</w:t>
+      </w:r>
+    </w:p>
+    <w:p>
+      <w:pPr>
+        <w:pStyle w:val="PargrafodaLista"/>
+        <w:ind w:left="1080"/>
+      </w:pPr>
+    </w:p>
+    <w:p>
+      <w:pPr>
+        <w:pStyle w:val="PargrafodaLista"/>
         <w:numPr>
           <w:ilvl w:val="0"/>
           <w:numId w:val="4"/>
@@ -369,6 +854,29 @@
     <w:p>
       <w:pPr>
         <w:pStyle w:val="PargrafodaLista"/>
+        <w:ind w:left="1080"/>
+      </w:pPr>
+      <w:r>
+        <w:t>Comando ‘</w:t>
+      </w:r>
+      <w:proofErr w:type="spellStart"/>
+      <w:r>
+        <w:t>cat</w:t>
+      </w:r>
+      <w:proofErr w:type="spellEnd"/>
+      <w:r>
+        <w:t>’</w:t>
+      </w:r>
+    </w:p>
+    <w:p>
+      <w:pPr>
+        <w:pStyle w:val="PargrafodaLista"/>
+        <w:ind w:left="1080"/>
+      </w:pPr>
+    </w:p>
+    <w:p>
+      <w:pPr>
+        <w:pStyle w:val="PargrafodaLista"/>
         <w:numPr>
           <w:ilvl w:val="0"/>
           <w:numId w:val="4"/>
@@ -381,6 +889,21 @@
     <w:p>
       <w:pPr>
         <w:pStyle w:val="PargrafodaLista"/>
+        <w:ind w:left="1080"/>
+      </w:pPr>
+      <w:r>
+        <w:t>Comando ‘file’</w:t>
+      </w:r>
+    </w:p>
+    <w:p>
+      <w:pPr>
+        <w:pStyle w:val="PargrafodaLista"/>
+        <w:ind w:left="1080"/>
+      </w:pPr>
+    </w:p>
+    <w:p>
+      <w:pPr>
+        <w:pStyle w:val="PargrafodaLista"/>
         <w:numPr>
           <w:ilvl w:val="0"/>
           <w:numId w:val="4"/>
@@ -393,6 +916,29 @@
     <w:p>
       <w:pPr>
         <w:pStyle w:val="PargrafodaLista"/>
+        <w:ind w:left="1080"/>
+      </w:pPr>
+      <w:r>
+        <w:t>Comando ‘</w:t>
+      </w:r>
+      <w:proofErr w:type="spellStart"/>
+      <w:r>
+        <w:t>clear</w:t>
+      </w:r>
+      <w:proofErr w:type="spellEnd"/>
+      <w:r>
+        <w:t>’</w:t>
+      </w:r>
+    </w:p>
+    <w:p>
+      <w:pPr>
+        <w:pStyle w:val="PargrafodaLista"/>
+        <w:ind w:left="1080"/>
+      </w:pPr>
+    </w:p>
+    <w:p>
+      <w:pPr>
+        <w:pStyle w:val="PargrafodaLista"/>
         <w:numPr>
           <w:ilvl w:val="0"/>
           <w:numId w:val="4"/>
@@ -405,18 +951,91 @@
     <w:p>
       <w:pPr>
         <w:pStyle w:val="PargrafodaLista"/>
+        <w:ind w:left="1080"/>
+      </w:pPr>
+    </w:p>
+    <w:p>
+      <w:pPr>
+        <w:pStyle w:val="PargrafodaLista"/>
+        <w:ind w:left="1080"/>
+      </w:pPr>
+      <w:proofErr w:type="spellStart"/>
+      <w:proofErr w:type="gramStart"/>
+      <w:r>
+        <w:t>cat</w:t>
+      </w:r>
+      <w:proofErr w:type="spellEnd"/>
+      <w:proofErr w:type="gramEnd"/>
+      <w:r>
+        <w:t xml:space="preserve"> | </w:t>
+      </w:r>
+      <w:proofErr w:type="spellStart"/>
+      <w:r>
+        <w:t>grep</w:t>
+      </w:r>
+      <w:proofErr w:type="spellEnd"/>
+      <w:r>
+        <w:t xml:space="preserve"> </w:t>
+      </w:r>
+      <w:r>
+        <w:t>*teste*</w:t>
+      </w:r>
+      <w:r>
+        <w:t xml:space="preserve"> &gt; out.txt</w:t>
+      </w:r>
+    </w:p>
+    <w:p>
+      <w:pPr>
+        <w:pStyle w:val="PargrafodaLista"/>
         <w:numPr>
           <w:ilvl w:val="0"/>
           <w:numId w:val="4"/>
         </w:numPr>
       </w:pPr>
       <w:r>
+        <w:lastRenderedPageBreak/>
         <w:t>Ordenar informações em um arquivo-texto.</w:t>
       </w:r>
     </w:p>
     <w:p>
       <w:pPr>
         <w:pStyle w:val="PargrafodaLista"/>
+      </w:pPr>
+      <w:r>
+        <w:t>Comando ‘</w:t>
+      </w:r>
+      <w:proofErr w:type="spellStart"/>
+      <w:r>
+        <w:rPr>
+          <w:rStyle w:val="Forte"/>
+          <w:b w:val="0"/>
+        </w:rPr>
+        <w:t>sort</w:t>
+      </w:r>
+      <w:proofErr w:type="spellEnd"/>
+      <w:r>
+        <w:rPr>
+          <w:rStyle w:val="Forte"/>
+          <w:b w:val="0"/>
+        </w:rPr>
+        <w:t xml:space="preserve"> arquivo.txt</w:t>
+      </w:r>
+      <w:r>
+        <w:rPr>
+          <w:b/>
+        </w:rPr>
+        <w:t>’</w:t>
+      </w:r>
+    </w:p>
+    <w:p>
+      <w:pPr>
+        <w:pStyle w:val="PargrafodaLista"/>
+        <w:ind w:left="1080"/>
+      </w:pPr>
+    </w:p>
+    <w:p>
+      <w:pPr>
+        <w:pStyle w:val="PargrafodaLista"/>
         <w:numPr>
           <w:ilvl w:val="0"/>
           <w:numId w:val="4"/>
@@ -428,6 +1047,42 @@
     </w:p>
     <w:p>
       <w:pPr>
+        <w:ind w:left="720"/>
+      </w:pPr>
+      <w:r>
+        <w:t>Comando ‘</w:t>
+      </w:r>
+      <w:proofErr w:type="spellStart"/>
+      <w:r>
+        <w:rPr>
+          <w:rStyle w:val="Forte"/>
+          <w:b w:val="0"/>
+        </w:rPr>
+        <w:t>sed</w:t>
+      </w:r>
+      <w:proofErr w:type="spellEnd"/>
+      <w:r>
+        <w:rPr>
+          <w:rStyle w:val="Forte"/>
+          <w:b w:val="0"/>
+        </w:rPr>
+        <w:t xml:space="preserve"> -i 's/original/nova/g' arquivo</w:t>
+      </w:r>
+      <w:r>
+        <w:rPr>
+          <w:b/>
+        </w:rPr>
+        <w:t>’</w:t>
+      </w:r>
+    </w:p>
+    <w:p>
+      <w:pPr>
+        <w:pStyle w:val="PargrafodaLista"/>
+        <w:ind w:left="1080"/>
+      </w:pPr>
+    </w:p>
+    <w:p>
+      <w:pPr>
         <w:pStyle w:val="PargrafodaLista"/>
         <w:numPr>
           <w:ilvl w:val="0"/>
@@ -449,6 +1104,39 @@
     <w:p>
       <w:pPr>
         <w:pStyle w:val="PargrafodaLista"/>
+      </w:pPr>
+      <w:r>
+        <w:t>Comando ‘</w:t>
+      </w:r>
+      <w:proofErr w:type="spellStart"/>
+      <w:r>
+        <w:rPr>
+          <w:rStyle w:val="Forte"/>
+          <w:b w:val="0"/>
+        </w:rPr>
+        <w:t>diff</w:t>
+      </w:r>
+      <w:proofErr w:type="spellEnd"/>
+      <w:r>
+        <w:rPr>
+          <w:rStyle w:val="Forte"/>
+          <w:b w:val="0"/>
+        </w:rPr>
+        <w:t xml:space="preserve"> [opções] [arquivo1] [arquivo2]</w:t>
+      </w:r>
+      <w:r>
+        <w:t>’</w:t>
+      </w:r>
+    </w:p>
+    <w:p>
+      <w:pPr>
+        <w:pStyle w:val="PargrafodaLista"/>
+        <w:ind w:left="1080"/>
+      </w:pPr>
+    </w:p>
+    <w:p>
+      <w:pPr>
+        <w:pStyle w:val="PargrafodaLista"/>
         <w:numPr>
           <w:ilvl w:val="0"/>
           <w:numId w:val="4"/>
@@ -457,6 +1145,12 @@
       <w:r>
         <w:t>Escrever algo na tela.</w:t>
       </w:r>
+    </w:p>
+    <w:p>
+      <w:pPr>
+        <w:pStyle w:val="PargrafodaLista"/>
+        <w:ind w:left="1080"/>
+      </w:pPr>
     </w:p>
     <w:sectPr>
       <w:pgSz w:w="11906" w:h="16838"/>
@@ -1088,6 +1782,17 @@
       <w:contextualSpacing/>
     </w:pPr>
   </w:style>
+  <w:style w:type="character" w:styleId="Forte">
+    <w:name w:val="Strong"/>
+    <w:basedOn w:val="Fontepargpadro"/>
+    <w:uiPriority w:val="22"/>
+    <w:qFormat/>
+    <w:rsid w:val="00587FB1"/>
+    <w:rPr>
+      <w:b/>
+      <w:bCs/>
+    </w:rPr>
+  </w:style>
 </w:styles>
 </file>
 
@@ -1289,6 +1994,17 @@
       <w:ind w:left="720"/>
       <w:contextualSpacing/>
     </w:pPr>
+  </w:style>
+  <w:style w:type="character" w:styleId="Forte">
+    <w:name w:val="Strong"/>
+    <w:basedOn w:val="Fontepargpadro"/>
+    <w:uiPriority w:val="22"/>
+    <w:qFormat/>
+    <w:rsid w:val="00587FB1"/>
+    <w:rPr>
+      <w:b/>
+      <w:bCs/>
+    </w:rPr>
   </w:style>
 </w:styles>
 </file>

</xml_diff>